<commit_message>
Regresie cu tot cu efectul paginii
</commit_message>
<xml_diff>
--- a/Documents/Tab_Univariates_Row.docx
+++ b/Documents/Tab_Univariates_Row.docx
@@ -783,7 +783,7 @@
                 <w:szCs w:val="22"/>
                 <w:color w:val="000000"/>
               </w:rPr>
-              <w:t xml:space="preserve">6.4933 (0.042)</w:t>
+              <w:t xml:space="preserve">6.4933 (NA)</w:t>
             </w:r>
           </w:p>
         </w:tc>
@@ -827,7 +827,7 @@
                 <w:szCs w:val="22"/>
                 <w:color w:val="000000"/>
               </w:rPr>
-              <w:t xml:space="preserve">81.9762 (0.084)</w:t>
+              <w:t xml:space="preserve">81.9762 (NA)</w:t>
             </w:r>
           </w:p>
         </w:tc>

</xml_diff>